<commit_message>
2024-12-18 Updated doc and removed debug logs
</commit_message>
<xml_diff>
--- a/SF CodeBank Documentation.docx
+++ b/SF CodeBank Documentation.docx
@@ -19,10 +19,7 @@
       <w:bookmarkStart w:id="1" w:name="_19furce03zaq" w:colFirst="0" w:colLast="0"/>
       <w:bookmarkEnd w:id="1"/>
       <w:r>
-        <w:t xml:space="preserve">Initial Configuration </w:t>
-      </w:r>
-      <w:r>
-        <w:t>Steps</w:t>
+        <w:t>Initial Configuration Steps</w:t>
       </w:r>
     </w:p>
     <w:p>
@@ -1202,7 +1199,7 @@
       </w:pPr>
       <w:r>
         <w:lastRenderedPageBreak/>
-        <w:t>Use Cases</w:t>
+        <w:t>Use Case</w:t>
       </w:r>
     </w:p>
     <w:p>
@@ -1359,6 +1356,7 @@
       </w:pPr>
       <w:r>
         <w:rPr>
+          <w:noProof/>
           <w:lang w:val="en-PH"/>
         </w:rPr>
         <w:drawing>
@@ -1472,6 +1470,7 @@
       </w:pPr>
       <w:r>
         <w:rPr>
+          <w:noProof/>
           <w:lang w:val="en-PH"/>
         </w:rPr>
         <w:drawing>
@@ -1801,6 +1800,20 @@
         </w:rPr>
         <w:t>Apex Class: The Apex Class to handle the Messages</w:t>
       </w:r>
+      <w:r>
+        <w:rPr>
+          <w:lang w:val="en-PH"/>
+        </w:rPr>
+        <w:t xml:space="preserve">: </w:t>
+      </w:r>
+      <w:r>
+        <w:rPr>
+          <w:b/>
+          <w:bCs/>
+          <w:lang w:val="en-PH"/>
+        </w:rPr>
+        <w:t>AccountEmailHandler</w:t>
+      </w:r>
     </w:p>
     <w:p>
       <w:pPr>
@@ -1828,6 +1841,7 @@
       </w:pPr>
       <w:r>
         <w:rPr>
+          <w:noProof/>
           <w:lang w:val="en-PH"/>
         </w:rPr>
         <w:drawing>
@@ -1873,6 +1887,48 @@
           <w:lang w:val="en-PH"/>
         </w:rPr>
       </w:pPr>
+    </w:p>
+    <w:p>
+      <w:pPr>
+        <w:pStyle w:val="ListParagraph"/>
+        <w:numPr>
+          <w:ilvl w:val="0"/>
+          <w:numId w:val="8"/>
+        </w:numPr>
+        <w:rPr>
+          <w:b/>
+          <w:bCs/>
+          <w:lang w:val="en-PH"/>
+        </w:rPr>
+      </w:pPr>
+      <w:r>
+        <w:rPr>
+          <w:lang w:val="en-PH"/>
+        </w:rPr>
+        <w:t xml:space="preserve">Create the Apex Class: </w:t>
+      </w:r>
+      <w:r>
+        <w:rPr>
+          <w:b/>
+          <w:bCs/>
+          <w:lang w:val="en-PH"/>
+        </w:rPr>
+        <w:t>AccountEmailHandler</w:t>
+      </w:r>
+      <w:r>
+        <w:rPr>
+          <w:lang w:val="en-PH"/>
+        </w:rPr>
+        <w:t xml:space="preserve"> and Test Class: </w:t>
+      </w:r>
+      <w:r>
+        <w:rPr>
+          <w:b/>
+          <w:bCs/>
+          <w:lang w:val="en-PH"/>
+        </w:rPr>
+        <w:t>AccountEmailHandler_Test</w:t>
+      </w:r>
     </w:p>
     <w:p>
       <w:pPr>

</xml_diff>